<commit_message>
feedback of version 2
</commit_message>
<xml_diff>
--- a/content/template/trailing footer/feedback.docx
+++ b/content/template/trailing footer/feedback.docx
@@ -228,26 +228,15 @@
           </w:tcPr>
           <w:p>
             <w:r>
-              <w:t>I like the structure of the footer, but the height of the footer is a bit too high, I think you can decrease the padding of the footer about top and bottom, is will be better.</w:t>
-            </w:r>
-          </w:p>
-          <w:p/>
-          <w:p>
-            <w:r>
-              <w:t>&lt;!-- shang xia jian shao kuandu</w:t>
-            </w:r>
-          </w:p>
-          <w:p>
-            <w:r>
-              <w:t>you ce de logo fang da</w:t>
-            </w:r>
-          </w:p>
-          <w:p>
-            <w:r>
-              <w:t>duan luo de jian jv tong yi --&gt;</w:t>
-            </w:r>
-          </w:p>
-          <w:p/>
+              <w:t xml:space="preserve">I like the structure of the footer, but the height of the footer is a bit too high, I think you can decrease the padding of the footer about top and bottom, </w:t>
+            </w:r>
+            <w:r>
+              <w:t>will be</w:t>
+            </w:r>
+            <w:r>
+              <w:t xml:space="preserve"> better.</w:t>
+            </w:r>
+          </w:p>
         </w:tc>
       </w:tr>
       <w:tr>
@@ -268,13 +257,27 @@
           <w:tcPr>
             <w:tcW w:w="2254" w:type="dxa"/>
           </w:tcPr>
-          <w:p/>
+          <w:p>
+            <w:r>
+              <w:t>Eric G</w:t>
+            </w:r>
+          </w:p>
         </w:tc>
         <w:tc>
           <w:tcPr>
             <w:tcW w:w="4985" w:type="dxa"/>
           </w:tcPr>
-          <w:p/>
+          <w:p>
+            <w:r>
+              <w:t xml:space="preserve">I think there’s a few points of the footer are not good enough. First of all, the font weight of the title is too small, it should be bigger and be catchier in the page. On the other hand, the logos on the left bottom corner of the footer are too small as well, </w:t>
+            </w:r>
+            <w:r>
+              <w:t>it</w:t>
+            </w:r>
+            <w:r>
+              <w:t xml:space="preserve"> should be bigger in the page.</w:t>
+            </w:r>
+          </w:p>
         </w:tc>
       </w:tr>
       <w:tr>
@@ -295,13 +298,30 @@
           <w:tcPr>
             <w:tcW w:w="2254" w:type="dxa"/>
           </w:tcPr>
-          <w:p/>
+          <w:p>
+            <w:r>
+              <w:t>Yipan</w:t>
+            </w:r>
+          </w:p>
         </w:tc>
         <w:tc>
           <w:tcPr>
             <w:tcW w:w="4985" w:type="dxa"/>
           </w:tcPr>
-          <w:p/>
+          <w:p>
+            <w:r>
+              <w:t xml:space="preserve">The </w:t>
+            </w:r>
+            <w:r>
+              <w:t xml:space="preserve">structure of the page is nice but the red line on the top of the page is too high and do not match the footer, it can be skinnier. The height of each text is not the same which make the page to be uncomfortable, after that, the underline of the email section can be deleted, which is not necessary. In addition, you can add some responsive effects on the clickable </w:t>
+            </w:r>
+            <w:r>
+              <w:t>botton</w:t>
+            </w:r>
+            <w:r>
+              <w:t>.</w:t>
+            </w:r>
+          </w:p>
         </w:tc>
       </w:tr>
     </w:tbl>

</xml_diff>